<commit_message>
Update Impact of Augmented Reality and Virtual Reality on Acquisition of Skill.docx
</commit_message>
<xml_diff>
--- a/Research paper/Impact of Augmented Reality and Virtual Reality on Acquisition of Skill.docx
+++ b/Research paper/Impact of Augmented Reality and Virtual Reality on Acquisition of Skill.docx
@@ -1,6 +1,6 @@
 
 <file path=word/document.xml><?xml version="1.0" encoding="utf-8"?>
-<w:document xmlns:wpc="http://schemas.microsoft.com/office/word/2010/wordprocessingCanvas" xmlns:cx="http://schemas.microsoft.com/office/drawing/2014/chartex" xmlns:cx1="http://schemas.microsoft.com/office/drawing/2015/9/8/chartex" xmlns:cx2="http://schemas.microsoft.com/office/drawing/2015/10/21/chartex" xmlns:cx3="http://schemas.microsoft.com/office/drawing/2016/5/9/chartex" xmlns:cx4="http://schemas.microsoft.com/office/drawing/2016/5/10/chartex" xmlns:cx5="http://schemas.microsoft.com/office/drawing/2016/5/11/chartex" xmlns:cx6="http://schemas.microsoft.com/office/drawing/2016/5/12/chartex" xmlns:cx7="http://schemas.microsoft.com/office/drawing/2016/5/13/chartex" xmlns:cx8="http://schemas.microsoft.com/office/drawing/2016/5/14/chartex" xmlns:mc="http://schemas.openxmlformats.org/markup-compatibility/2006" xmlns:aink="http://schemas.microsoft.com/office/drawing/2016/ink" xmlns:am3d="http://schemas.microsoft.com/office/drawing/2017/model3d" xmlns:o="urn:schemas-microsoft-com:office:office" xmlns:oel="http://schemas.microsoft.com/office/2019/extlst" xmlns:r="http://schemas.openxmlformats.org/officeDocument/2006/relationships" xmlns:m="http://schemas.openxmlformats.org/officeDocument/2006/math" xmlns:v="urn:schemas-microsoft-com:vml" xmlns:wp14="http://schemas.microsoft.com/office/word/2010/wordprocessingDrawing" xmlns:wp="http://schemas.openxmlformats.org/drawingml/2006/wordprocessingDrawing" xmlns:w10="urn:schemas-microsoft-com:office:word" xmlns:w="http://schemas.openxmlformats.org/wordprocessingml/2006/main" xmlns:w14="http://schemas.microsoft.com/office/word/2010/wordml" xmlns:w15="http://schemas.microsoft.com/office/word/2012/wordml" xmlns:w16cex="http://schemas.microsoft.com/office/word/2018/wordml/cex" xmlns:w16cid="http://schemas.microsoft.com/office/word/2016/wordml/cid" xmlns:w16="http://schemas.microsoft.com/office/word/2018/wordml" xmlns:w16sdtdh="http://schemas.microsoft.com/office/word/2020/wordml/sdtdatahash" xmlns:w16se="http://schemas.microsoft.com/office/word/2015/wordml/symex" xmlns:wpg="http://schemas.microsoft.com/office/word/2010/wordprocessingGroup" xmlns:wpi="http://schemas.microsoft.com/office/word/2010/wordprocessingInk" xmlns:wne="http://schemas.microsoft.com/office/word/2006/wordml" xmlns:wps="http://schemas.microsoft.com/office/word/2010/wordprocessingShape" mc:Ignorable="w14 w15 w16se w16cid w16 w16cex w16sdtdh wp14">
+<w:document xmlns:wpc="http://schemas.microsoft.com/office/word/2010/wordprocessingCanvas" xmlns:cx="http://schemas.microsoft.com/office/drawing/2014/chartex" xmlns:cx1="http://schemas.microsoft.com/office/drawing/2015/9/8/chartex" xmlns:cx2="http://schemas.microsoft.com/office/drawing/2015/10/21/chartex" xmlns:cx3="http://schemas.microsoft.com/office/drawing/2016/5/9/chartex" xmlns:cx4="http://schemas.microsoft.com/office/drawing/2016/5/10/chartex" xmlns:cx5="http://schemas.microsoft.com/office/drawing/2016/5/11/chartex" xmlns:cx6="http://schemas.microsoft.com/office/drawing/2016/5/12/chartex" xmlns:cx7="http://schemas.microsoft.com/office/drawing/2016/5/13/chartex" xmlns:cx8="http://schemas.microsoft.com/office/drawing/2016/5/14/chartex" xmlns:mc="http://schemas.openxmlformats.org/markup-compatibility/2006" xmlns:aink="http://schemas.microsoft.com/office/drawing/2016/ink" xmlns:am3d="http://schemas.microsoft.com/office/drawing/2017/model3d" xmlns:o="urn:schemas-microsoft-com:office:office" xmlns:r="http://schemas.openxmlformats.org/officeDocument/2006/relationships" xmlns:m="http://schemas.openxmlformats.org/officeDocument/2006/math" xmlns:v="urn:schemas-microsoft-com:vml" xmlns:wp14="http://schemas.microsoft.com/office/word/2010/wordprocessingDrawing" xmlns:wp="http://schemas.openxmlformats.org/drawingml/2006/wordprocessingDrawing" xmlns:w10="urn:schemas-microsoft-com:office:word" xmlns:w="http://schemas.openxmlformats.org/wordprocessingml/2006/main" xmlns:w14="http://schemas.microsoft.com/office/word/2010/wordml" xmlns:w15="http://schemas.microsoft.com/office/word/2012/wordml" xmlns:w16cex="http://schemas.microsoft.com/office/word/2018/wordml/cex" xmlns:w16cid="http://schemas.microsoft.com/office/word/2016/wordml/cid" xmlns:w16="http://schemas.microsoft.com/office/word/2018/wordml" xmlns:w16sdtdh="http://schemas.microsoft.com/office/word/2020/wordml/sdtdatahash" xmlns:w16se="http://schemas.microsoft.com/office/word/2015/wordml/symex" xmlns:wpg="http://schemas.microsoft.com/office/word/2010/wordprocessingGroup" xmlns:wpi="http://schemas.microsoft.com/office/word/2010/wordprocessingInk" xmlns:wne="http://schemas.microsoft.com/office/word/2006/wordml" xmlns:wps="http://schemas.microsoft.com/office/word/2010/wordprocessingShape" mc:Ignorable="w14 w15 w16se w16cid w16 w16cex w16sdtdh wp14">
   <w:body>
     <w:p>
       <w:pPr>
@@ -178,6 +178,254 @@
           <w:lang w:val="en-US"/>
         </w:rPr>
         <w:t xml:space="preserve"> The implications of AR/VR technology for training programs, professional development, and educational setting are also studied and discussed.</w:t>
+      </w:r>
+    </w:p>
+    <w:p>
+      <w:pPr>
+        <w:spacing w:line="360" w:lineRule="auto"/>
+        <w:rPr>
+          <w:rFonts w:ascii="Times New Roman" w:hAnsi="Times New Roman" w:cs="Times New Roman"/>
+          <w:sz w:val="24"/>
+          <w:szCs w:val="24"/>
+          <w:lang w:val="en-US"/>
+        </w:rPr>
+      </w:pPr>
+    </w:p>
+    <w:p>
+      <w:pPr>
+        <w:spacing w:line="360" w:lineRule="auto"/>
+        <w:rPr>
+          <w:rFonts w:ascii="Times New Roman" w:hAnsi="Times New Roman" w:cs="Times New Roman"/>
+          <w:sz w:val="24"/>
+          <w:szCs w:val="24"/>
+          <w:lang w:val="en-US"/>
+        </w:rPr>
+      </w:pPr>
+    </w:p>
+    <w:p>
+      <w:pPr>
+        <w:spacing w:line="360" w:lineRule="auto"/>
+        <w:rPr>
+          <w:rFonts w:ascii="Times New Roman" w:hAnsi="Times New Roman" w:cs="Times New Roman"/>
+          <w:b/>
+          <w:bCs/>
+          <w:sz w:val="24"/>
+          <w:szCs w:val="24"/>
+          <w:lang w:val="en-US"/>
+        </w:rPr>
+      </w:pPr>
+      <w:r>
+        <w:rPr>
+          <w:rFonts w:ascii="Times New Roman" w:hAnsi="Times New Roman" w:cs="Times New Roman"/>
+          <w:b/>
+          <w:bCs/>
+          <w:sz w:val="24"/>
+          <w:szCs w:val="24"/>
+          <w:lang w:val="en-US"/>
+        </w:rPr>
+        <w:t>Introduction</w:t>
+      </w:r>
+    </w:p>
+    <w:p>
+      <w:pPr>
+        <w:spacing w:line="360" w:lineRule="auto"/>
+        <w:rPr>
+          <w:rFonts w:ascii="Times New Roman" w:hAnsi="Times New Roman" w:cs="Times New Roman"/>
+          <w:sz w:val="24"/>
+          <w:szCs w:val="24"/>
+          <w:lang w:val="en-US"/>
+        </w:rPr>
+      </w:pPr>
+      <w:r>
+        <w:rPr>
+          <w:rFonts w:ascii="Times New Roman" w:hAnsi="Times New Roman" w:cs="Times New Roman"/>
+          <w:sz w:val="24"/>
+          <w:szCs w:val="24"/>
+          <w:lang w:val="en-US"/>
+        </w:rPr>
+        <w:t>Augmented Reality (AR) and Virtual Reality (VR) are two exciting technologies that have changed the way we interact with the digital world. AR adds digital elements to the real world around us, while VR creates a completely immersive digital environment. Both AR and VR use special equipment like headsets or glasses to bring these experiences to life.</w:t>
+      </w:r>
+    </w:p>
+    <w:p>
+      <w:pPr>
+        <w:spacing w:line="360" w:lineRule="auto"/>
+        <w:rPr>
+          <w:rFonts w:ascii="Times New Roman" w:hAnsi="Times New Roman" w:cs="Times New Roman"/>
+          <w:b/>
+          <w:bCs/>
+          <w:sz w:val="24"/>
+          <w:szCs w:val="24"/>
+          <w:lang w:val="en-US"/>
+        </w:rPr>
+      </w:pPr>
+      <w:r>
+        <w:rPr>
+          <w:rFonts w:ascii="Times New Roman" w:hAnsi="Times New Roman" w:cs="Times New Roman"/>
+          <w:b/>
+          <w:bCs/>
+          <w:sz w:val="24"/>
+          <w:szCs w:val="24"/>
+          <w:lang w:val="en-US"/>
+        </w:rPr>
+        <w:t>AR</w:t>
+      </w:r>
+    </w:p>
+    <w:p>
+      <w:pPr>
+        <w:spacing w:line="360" w:lineRule="auto"/>
+        <w:rPr>
+          <w:rFonts w:ascii="Times New Roman" w:hAnsi="Times New Roman" w:cs="Times New Roman"/>
+          <w:sz w:val="24"/>
+          <w:szCs w:val="24"/>
+          <w:lang w:val="en-US"/>
+        </w:rPr>
+      </w:pPr>
+      <w:r>
+        <w:rPr>
+          <w:rFonts w:ascii="Times New Roman" w:hAnsi="Times New Roman" w:cs="Times New Roman"/>
+          <w:sz w:val="24"/>
+          <w:szCs w:val="24"/>
+          <w:lang w:val="en-US"/>
+        </w:rPr>
+        <w:t>Augmented reality (AR) is an enhanced version of the real world, achieved through the use of computer-generated digital information. These include visual, sound, and other sensory elements. AR uses computer hardware and software, such as apps, consoles, screens, or projections, to combine digital information with the real-world environment.</w:t>
+      </w:r>
+    </w:p>
+    <w:p>
+      <w:pPr>
+        <w:spacing w:line="360" w:lineRule="auto"/>
+        <w:rPr>
+          <w:rFonts w:ascii="Times New Roman" w:hAnsi="Times New Roman" w:cs="Times New Roman"/>
+          <w:sz w:val="24"/>
+          <w:szCs w:val="24"/>
+          <w:lang w:val="en-US"/>
+        </w:rPr>
+      </w:pPr>
+      <w:r>
+        <w:rPr>
+          <w:rFonts w:ascii="Times New Roman" w:hAnsi="Times New Roman" w:cs="Times New Roman"/>
+          <w:sz w:val="24"/>
+          <w:szCs w:val="24"/>
+          <w:lang w:val="en-US"/>
+        </w:rPr>
+        <w:t>AR is a growing trend among companies developing metaverse solutions, particularly in mobile computing and business applications.</w:t>
+      </w:r>
+    </w:p>
+    <w:p>
+      <w:pPr>
+        <w:spacing w:line="360" w:lineRule="auto"/>
+        <w:rPr>
+          <w:rFonts w:ascii="Times New Roman" w:hAnsi="Times New Roman" w:cs="Times New Roman"/>
+          <w:sz w:val="24"/>
+          <w:szCs w:val="24"/>
+          <w:lang w:val="en-US"/>
+        </w:rPr>
+      </w:pPr>
+      <w:r>
+        <w:rPr>
+          <w:rFonts w:ascii="Times New Roman" w:hAnsi="Times New Roman" w:cs="Times New Roman"/>
+          <w:sz w:val="24"/>
+          <w:szCs w:val="24"/>
+          <w:lang w:val="en-US"/>
+        </w:rPr>
+        <w:t xml:space="preserve">Augmented reality either makes visual changes to a natural environment or enhances that environment by adding new information. It can be used for various purposes, including </w:t>
+      </w:r>
+      <w:r>
+        <w:rPr>
+          <w:rFonts w:ascii="Times New Roman" w:hAnsi="Times New Roman" w:cs="Times New Roman"/>
+          <w:sz w:val="24"/>
+          <w:szCs w:val="24"/>
+          <w:lang w:val="en-US"/>
+        </w:rPr>
+        <w:lastRenderedPageBreak/>
+        <w:t>gaming, product visualization, marketing campaigns, architecture and home design, education, and industrial manufacturing.</w:t>
+      </w:r>
+    </w:p>
+    <w:p>
+      <w:pPr>
+        <w:spacing w:line="360" w:lineRule="auto"/>
+        <w:rPr>
+          <w:rFonts w:ascii="Times New Roman" w:hAnsi="Times New Roman" w:cs="Times New Roman"/>
+          <w:b/>
+          <w:bCs/>
+          <w:sz w:val="24"/>
+          <w:szCs w:val="24"/>
+          <w:lang w:val="en-US"/>
+        </w:rPr>
+      </w:pPr>
+      <w:r>
+        <w:rPr>
+          <w:rFonts w:ascii="Times New Roman" w:hAnsi="Times New Roman" w:cs="Times New Roman"/>
+          <w:b/>
+          <w:bCs/>
+          <w:sz w:val="24"/>
+          <w:szCs w:val="24"/>
+          <w:lang w:val="en-US"/>
+        </w:rPr>
+        <w:t>What is virtual reality?</w:t>
+      </w:r>
+    </w:p>
+    <w:p>
+      <w:pPr>
+        <w:spacing w:line="360" w:lineRule="auto"/>
+        <w:rPr>
+          <w:rFonts w:ascii="Times New Roman" w:hAnsi="Times New Roman" w:cs="Times New Roman"/>
+          <w:sz w:val="24"/>
+          <w:szCs w:val="24"/>
+          <w:lang w:val="en-US"/>
+        </w:rPr>
+      </w:pPr>
+      <w:r>
+        <w:rPr>
+          <w:rFonts w:ascii="Times New Roman" w:hAnsi="Times New Roman" w:cs="Times New Roman"/>
+          <w:sz w:val="24"/>
+          <w:szCs w:val="24"/>
+          <w:lang w:val="en-US"/>
+        </w:rPr>
+        <w:t>Virtual reality is a simulated 3D environment that enables users to explore and interact with a virtual surrounding in a way that approximates reality, as it is perceived through the users' senses. The environment is created with computer hardware and software, although users might also need to wear devices such as helmets or goggles to interact with the environment. The more deeply users can immerse themselves in a VR environment -- and block out their physical surroundings -- the more they are able to suspend their belief and accept it as real, even if it is fantastical in nature.</w:t>
+      </w:r>
+    </w:p>
+    <w:p>
+      <w:pPr>
+        <w:spacing w:line="360" w:lineRule="auto"/>
+        <w:rPr>
+          <w:rFonts w:ascii="Times New Roman" w:hAnsi="Times New Roman" w:cs="Times New Roman"/>
+          <w:b/>
+          <w:bCs/>
+          <w:sz w:val="24"/>
+          <w:szCs w:val="24"/>
+          <w:lang w:val="en-US"/>
+        </w:rPr>
+      </w:pPr>
+      <w:r>
+        <w:rPr>
+          <w:rFonts w:ascii="Times New Roman" w:hAnsi="Times New Roman" w:cs="Times New Roman"/>
+          <w:b/>
+          <w:bCs/>
+          <w:sz w:val="24"/>
+          <w:szCs w:val="24"/>
+          <w:lang w:val="en-US"/>
+        </w:rPr>
+        <w:t>Education and training</w:t>
+      </w:r>
+    </w:p>
+    <w:p>
+      <w:pPr>
+        <w:spacing w:line="360" w:lineRule="auto"/>
+        <w:rPr>
+          <w:rFonts w:ascii="Times New Roman" w:hAnsi="Times New Roman" w:cs="Times New Roman"/>
+          <w:sz w:val="24"/>
+          <w:szCs w:val="24"/>
+          <w:lang w:val="en-US"/>
+        </w:rPr>
+      </w:pPr>
+      <w:r>
+        <w:rPr>
+          <w:rFonts w:ascii="Times New Roman" w:hAnsi="Times New Roman" w:cs="Times New Roman"/>
+          <w:sz w:val="24"/>
+          <w:szCs w:val="24"/>
+          <w:lang w:val="en-US"/>
+        </w:rPr>
+        <w:t>An important area of application for VR systems has always been training for real-life activities. The appeal of simulations is that they can provide training equal or nearly equal to practice with real systems, but at reduced cost and with greater safety. This is particularly the case for military training, and the first significant application of commercial simulators was pilot training during World War II. Flight simulators rely on visual and motion feedback to augment the sensation of flying while seated in a closed mechanical system on the ground.</w:t>
       </w:r>
     </w:p>
     <w:sectPr>
@@ -594,7 +842,6 @@
   <w:style w:type="character" w:default="1" w:styleId="DefaultParagraphFont">
     <w:name w:val="Default Paragraph Font"/>
     <w:uiPriority w:val="1"/>
-    <w:semiHidden/>
     <w:unhideWhenUsed/>
   </w:style>
   <w:style w:type="table" w:default="1" w:styleId="TableNormal">
@@ -617,6 +864,29 @@
     <w:uiPriority w:val="99"/>
     <w:semiHidden/>
     <w:unhideWhenUsed/>
+  </w:style>
+  <w:style w:type="character" w:styleId="Hyperlink">
+    <w:name w:val="Hyperlink"/>
+    <w:basedOn w:val="DefaultParagraphFont"/>
+    <w:uiPriority w:val="99"/>
+    <w:unhideWhenUsed/>
+    <w:rsid w:val="006913B9"/>
+    <w:rPr>
+      <w:color w:val="0563C1" w:themeColor="hyperlink"/>
+      <w:u w:val="single"/>
+    </w:rPr>
+  </w:style>
+  <w:style w:type="character" w:styleId="UnresolvedMention">
+    <w:name w:val="Unresolved Mention"/>
+    <w:basedOn w:val="DefaultParagraphFont"/>
+    <w:uiPriority w:val="99"/>
+    <w:semiHidden/>
+    <w:unhideWhenUsed/>
+    <w:rsid w:val="006913B9"/>
+    <w:rPr>
+      <w:color w:val="605E5C"/>
+      <w:shd w:val="clear" w:color="auto" w:fill="E1DFDD"/>
+    </w:rPr>
   </w:style>
 </w:styles>
 </file>

</xml_diff>

<commit_message>
create docs for material
</commit_message>
<xml_diff>
--- a/Research paper/Impact of Augmented Reality and Virtual Reality on Acquisition of Skill.docx
+++ b/Research paper/Impact of Augmented Reality and Virtual Reality on Acquisition of Skill.docx
@@ -1,6 +1,6 @@
 
 <file path=word/document.xml><?xml version="1.0" encoding="utf-8"?>
-<w:document xmlns:wpc="http://schemas.microsoft.com/office/word/2010/wordprocessingCanvas" xmlns:cx="http://schemas.microsoft.com/office/drawing/2014/chartex" xmlns:cx1="http://schemas.microsoft.com/office/drawing/2015/9/8/chartex" xmlns:cx2="http://schemas.microsoft.com/office/drawing/2015/10/21/chartex" xmlns:cx3="http://schemas.microsoft.com/office/drawing/2016/5/9/chartex" xmlns:cx4="http://schemas.microsoft.com/office/drawing/2016/5/10/chartex" xmlns:cx5="http://schemas.microsoft.com/office/drawing/2016/5/11/chartex" xmlns:cx6="http://schemas.microsoft.com/office/drawing/2016/5/12/chartex" xmlns:cx7="http://schemas.microsoft.com/office/drawing/2016/5/13/chartex" xmlns:cx8="http://schemas.microsoft.com/office/drawing/2016/5/14/chartex" xmlns:mc="http://schemas.openxmlformats.org/markup-compatibility/2006" xmlns:aink="http://schemas.microsoft.com/office/drawing/2016/ink" xmlns:am3d="http://schemas.microsoft.com/office/drawing/2017/model3d" xmlns:o="urn:schemas-microsoft-com:office:office" xmlns:r="http://schemas.openxmlformats.org/officeDocument/2006/relationships" xmlns:m="http://schemas.openxmlformats.org/officeDocument/2006/math" xmlns:v="urn:schemas-microsoft-com:vml" xmlns:wp14="http://schemas.microsoft.com/office/word/2010/wordprocessingDrawing" xmlns:wp="http://schemas.openxmlformats.org/drawingml/2006/wordprocessingDrawing" xmlns:w10="urn:schemas-microsoft-com:office:word" xmlns:w="http://schemas.openxmlformats.org/wordprocessingml/2006/main" xmlns:w14="http://schemas.microsoft.com/office/word/2010/wordml" xmlns:w15="http://schemas.microsoft.com/office/word/2012/wordml" xmlns:w16cex="http://schemas.microsoft.com/office/word/2018/wordml/cex" xmlns:w16cid="http://schemas.microsoft.com/office/word/2016/wordml/cid" xmlns:w16="http://schemas.microsoft.com/office/word/2018/wordml" xmlns:w16sdtdh="http://schemas.microsoft.com/office/word/2020/wordml/sdtdatahash" xmlns:w16se="http://schemas.microsoft.com/office/word/2015/wordml/symex" xmlns:wpg="http://schemas.microsoft.com/office/word/2010/wordprocessingGroup" xmlns:wpi="http://schemas.microsoft.com/office/word/2010/wordprocessingInk" xmlns:wne="http://schemas.microsoft.com/office/word/2006/wordml" xmlns:wps="http://schemas.microsoft.com/office/word/2010/wordprocessingShape" mc:Ignorable="w14 w15 w16se w16cid w16 w16cex w16sdtdh wp14">
+<w:document xmlns:wpc="http://schemas.microsoft.com/office/word/2010/wordprocessingCanvas" xmlns:cx="http://schemas.microsoft.com/office/drawing/2014/chartex" xmlns:cx1="http://schemas.microsoft.com/office/drawing/2015/9/8/chartex" xmlns:cx2="http://schemas.microsoft.com/office/drawing/2015/10/21/chartex" xmlns:cx3="http://schemas.microsoft.com/office/drawing/2016/5/9/chartex" xmlns:cx4="http://schemas.microsoft.com/office/drawing/2016/5/10/chartex" xmlns:cx5="http://schemas.microsoft.com/office/drawing/2016/5/11/chartex" xmlns:cx6="http://schemas.microsoft.com/office/drawing/2016/5/12/chartex" xmlns:cx7="http://schemas.microsoft.com/office/drawing/2016/5/13/chartex" xmlns:cx8="http://schemas.microsoft.com/office/drawing/2016/5/14/chartex" xmlns:mc="http://schemas.openxmlformats.org/markup-compatibility/2006" xmlns:aink="http://schemas.microsoft.com/office/drawing/2016/ink" xmlns:am3d="http://schemas.microsoft.com/office/drawing/2017/model3d" xmlns:o="urn:schemas-microsoft-com:office:office" xmlns:oel="http://schemas.microsoft.com/office/2019/extlst" xmlns:r="http://schemas.openxmlformats.org/officeDocument/2006/relationships" xmlns:m="http://schemas.openxmlformats.org/officeDocument/2006/math" xmlns:v="urn:schemas-microsoft-com:vml" xmlns:wp14="http://schemas.microsoft.com/office/word/2010/wordprocessingDrawing" xmlns:wp="http://schemas.openxmlformats.org/drawingml/2006/wordprocessingDrawing" xmlns:w10="urn:schemas-microsoft-com:office:word" xmlns:w="http://schemas.openxmlformats.org/wordprocessingml/2006/main" xmlns:w14="http://schemas.microsoft.com/office/word/2010/wordml" xmlns:w15="http://schemas.microsoft.com/office/word/2012/wordml" xmlns:w16cex="http://schemas.microsoft.com/office/word/2018/wordml/cex" xmlns:w16cid="http://schemas.microsoft.com/office/word/2016/wordml/cid" xmlns:w16="http://schemas.microsoft.com/office/word/2018/wordml" xmlns:w16sdtdh="http://schemas.microsoft.com/office/word/2020/wordml/sdtdatahash" xmlns:w16se="http://schemas.microsoft.com/office/word/2015/wordml/symex" xmlns:wpg="http://schemas.microsoft.com/office/word/2010/wordprocessingGroup" xmlns:wpi="http://schemas.microsoft.com/office/word/2010/wordprocessingInk" xmlns:wne="http://schemas.microsoft.com/office/word/2006/wordml" xmlns:wps="http://schemas.microsoft.com/office/word/2010/wordprocessingShape" mc:Ignorable="w14 w15 w16se w16cid w16 w16cex w16sdtdh wp14">
   <w:body>
     <w:p>
       <w:pPr>
@@ -95,12 +95,20 @@
       <w:pPr>
         <w:rPr>
           <w:rFonts w:ascii="Times New Roman" w:hAnsi="Times New Roman" w:cs="Times New Roman"/>
-          <w:lang w:val="en-US"/>
-        </w:rPr>
-      </w:pPr>
-      <w:r>
-        <w:rPr>
-          <w:rFonts w:ascii="Times New Roman" w:hAnsi="Times New Roman" w:cs="Times New Roman"/>
+          <w:b/>
+          <w:bCs/>
+          <w:sz w:val="24"/>
+          <w:szCs w:val="24"/>
+          <w:lang w:val="en-US"/>
+        </w:rPr>
+      </w:pPr>
+      <w:r>
+        <w:rPr>
+          <w:rFonts w:ascii="Times New Roman" w:hAnsi="Times New Roman" w:cs="Times New Roman"/>
+          <w:b/>
+          <w:bCs/>
+          <w:sz w:val="24"/>
+          <w:szCs w:val="24"/>
           <w:lang w:val="en-US"/>
         </w:rPr>
         <w:t>Abstract</w:t>
@@ -179,17 +187,6 @@
         </w:rPr>
         <w:t xml:space="preserve"> The implications of AR/VR technology for training programs, professional development, and educational setting are also studied and discussed.</w:t>
       </w:r>
-    </w:p>
-    <w:p>
-      <w:pPr>
-        <w:spacing w:line="360" w:lineRule="auto"/>
-        <w:rPr>
-          <w:rFonts w:ascii="Times New Roman" w:hAnsi="Times New Roman" w:cs="Times New Roman"/>
-          <w:sz w:val="24"/>
-          <w:szCs w:val="24"/>
-          <w:lang w:val="en-US"/>
-        </w:rPr>
-      </w:pPr>
     </w:p>
     <w:p>
       <w:pPr>
@@ -842,6 +839,7 @@
   <w:style w:type="character" w:default="1" w:styleId="DefaultParagraphFont">
     <w:name w:val="Default Paragraph Font"/>
     <w:uiPriority w:val="1"/>
+    <w:semiHidden/>
     <w:unhideWhenUsed/>
   </w:style>
   <w:style w:type="table" w:default="1" w:styleId="TableNormal">

</xml_diff>

<commit_message>
updates on various things
</commit_message>
<xml_diff>
--- a/Research paper/Impact of Augmented Reality and Virtual Reality on Acquisition of Skill.docx
+++ b/Research paper/Impact of Augmented Reality and Virtual Reality on Acquisition of Skill.docx
@@ -1,6 +1,6 @@
 
 <file path=word/document.xml><?xml version="1.0" encoding="utf-8"?>
-<w:document xmlns:wpc="http://schemas.microsoft.com/office/word/2010/wordprocessingCanvas" xmlns:cx="http://schemas.microsoft.com/office/drawing/2014/chartex" xmlns:cx1="http://schemas.microsoft.com/office/drawing/2015/9/8/chartex" xmlns:cx2="http://schemas.microsoft.com/office/drawing/2015/10/21/chartex" xmlns:cx3="http://schemas.microsoft.com/office/drawing/2016/5/9/chartex" xmlns:cx4="http://schemas.microsoft.com/office/drawing/2016/5/10/chartex" xmlns:cx5="http://schemas.microsoft.com/office/drawing/2016/5/11/chartex" xmlns:cx6="http://schemas.microsoft.com/office/drawing/2016/5/12/chartex" xmlns:cx7="http://schemas.microsoft.com/office/drawing/2016/5/13/chartex" xmlns:cx8="http://schemas.microsoft.com/office/drawing/2016/5/14/chartex" xmlns:mc="http://schemas.openxmlformats.org/markup-compatibility/2006" xmlns:aink="http://schemas.microsoft.com/office/drawing/2016/ink" xmlns:am3d="http://schemas.microsoft.com/office/drawing/2017/model3d" xmlns:o="urn:schemas-microsoft-com:office:office" xmlns:r="http://schemas.openxmlformats.org/officeDocument/2006/relationships" xmlns:m="http://schemas.openxmlformats.org/officeDocument/2006/math" xmlns:v="urn:schemas-microsoft-com:vml" xmlns:wp14="http://schemas.microsoft.com/office/word/2010/wordprocessingDrawing" xmlns:wp="http://schemas.openxmlformats.org/drawingml/2006/wordprocessingDrawing" xmlns:w10="urn:schemas-microsoft-com:office:word" xmlns:w="http://schemas.openxmlformats.org/wordprocessingml/2006/main" xmlns:w14="http://schemas.microsoft.com/office/word/2010/wordml" xmlns:w15="http://schemas.microsoft.com/office/word/2012/wordml" xmlns:w16cex="http://schemas.microsoft.com/office/word/2018/wordml/cex" xmlns:w16cid="http://schemas.microsoft.com/office/word/2016/wordml/cid" xmlns:w16="http://schemas.microsoft.com/office/word/2018/wordml" xmlns:w16sdtdh="http://schemas.microsoft.com/office/word/2020/wordml/sdtdatahash" xmlns:w16se="http://schemas.microsoft.com/office/word/2015/wordml/symex" xmlns:wpg="http://schemas.microsoft.com/office/word/2010/wordprocessingGroup" xmlns:wpi="http://schemas.microsoft.com/office/word/2010/wordprocessingInk" xmlns:wne="http://schemas.microsoft.com/office/word/2006/wordml" xmlns:wps="http://schemas.microsoft.com/office/word/2010/wordprocessingShape" mc:Ignorable="w14 w15 w16se w16cid w16 w16cex w16sdtdh wp14">
+<w:document xmlns:wpc="http://schemas.microsoft.com/office/word/2010/wordprocessingCanvas" xmlns:cx="http://schemas.microsoft.com/office/drawing/2014/chartex" xmlns:cx1="http://schemas.microsoft.com/office/drawing/2015/9/8/chartex" xmlns:cx2="http://schemas.microsoft.com/office/drawing/2015/10/21/chartex" xmlns:cx3="http://schemas.microsoft.com/office/drawing/2016/5/9/chartex" xmlns:cx4="http://schemas.microsoft.com/office/drawing/2016/5/10/chartex" xmlns:cx5="http://schemas.microsoft.com/office/drawing/2016/5/11/chartex" xmlns:cx6="http://schemas.microsoft.com/office/drawing/2016/5/12/chartex" xmlns:cx7="http://schemas.microsoft.com/office/drawing/2016/5/13/chartex" xmlns:cx8="http://schemas.microsoft.com/office/drawing/2016/5/14/chartex" xmlns:mc="http://schemas.openxmlformats.org/markup-compatibility/2006" xmlns:aink="http://schemas.microsoft.com/office/drawing/2016/ink" xmlns:am3d="http://schemas.microsoft.com/office/drawing/2017/model3d" xmlns:o="urn:schemas-microsoft-com:office:office" xmlns:oel="http://schemas.microsoft.com/office/2019/extlst" xmlns:r="http://schemas.openxmlformats.org/officeDocument/2006/relationships" xmlns:m="http://schemas.openxmlformats.org/officeDocument/2006/math" xmlns:v="urn:schemas-microsoft-com:vml" xmlns:wp14="http://schemas.microsoft.com/office/word/2010/wordprocessingDrawing" xmlns:wp="http://schemas.openxmlformats.org/drawingml/2006/wordprocessingDrawing" xmlns:w10="urn:schemas-microsoft-com:office:word" xmlns:w="http://schemas.openxmlformats.org/wordprocessingml/2006/main" xmlns:w14="http://schemas.microsoft.com/office/word/2010/wordml" xmlns:w15="http://schemas.microsoft.com/office/word/2012/wordml" xmlns:w16cex="http://schemas.microsoft.com/office/word/2018/wordml/cex" xmlns:w16cid="http://schemas.microsoft.com/office/word/2016/wordml/cid" xmlns:w16="http://schemas.microsoft.com/office/word/2018/wordml" xmlns:w16sdtdh="http://schemas.microsoft.com/office/word/2020/wordml/sdtdatahash" xmlns:w16se="http://schemas.microsoft.com/office/word/2015/wordml/symex" xmlns:wpg="http://schemas.microsoft.com/office/word/2010/wordprocessingGroup" xmlns:wpi="http://schemas.microsoft.com/office/word/2010/wordprocessingInk" xmlns:wne="http://schemas.microsoft.com/office/word/2006/wordml" xmlns:wps="http://schemas.microsoft.com/office/word/2010/wordprocessingShape" mc:Ignorable="w14 w15 w16se w16cid w16 w16cex w16sdtdh wp14">
   <w:body>
     <w:p>
       <w:pPr>
@@ -240,7 +240,25 @@
           <w:szCs w:val="24"/>
           <w:lang w:val="en-US"/>
         </w:rPr>
-        <w:t>Augmented Reality (AR) and Virtual Reality (VR) are two exciting technologies that have changed the way we interact with the digital world. AR adds digital elements to the real world around us, while VR creates a completely immersive digital environment. Both AR and VR use special equipment like headsets or glasses to bring these experiences to life.</w:t>
+        <w:t xml:space="preserve">Augmented Reality (AR) and </w:t>
+      </w:r>
+      <w:r>
+        <w:rPr>
+          <w:rFonts w:ascii="Times New Roman" w:hAnsi="Times New Roman" w:cs="Times New Roman"/>
+          <w:sz w:val="24"/>
+          <w:szCs w:val="24"/>
+          <w:lang w:val="en-US"/>
+        </w:rPr>
+        <w:t>Virtual Reality (VR)</w:t>
+      </w:r>
+      <w:r>
+        <w:rPr>
+          <w:rFonts w:ascii="Times New Roman" w:hAnsi="Times New Roman" w:cs="Times New Roman"/>
+          <w:sz w:val="24"/>
+          <w:szCs w:val="24"/>
+          <w:lang w:val="en-US"/>
+        </w:rPr>
+        <w:t xml:space="preserve"> are two great technologies that have evolved the way people interact with the digital world. AR is the technology to add digital elements to the real world around us, while VR is the technology to create immersive digital environments that may or may not replicate the real world in sense and form. Both technologies use special equipment such as headset or glasses to bring these experiences to life.</w:t>
       </w:r>
     </w:p>
     <w:p>
@@ -284,7 +302,82 @@
           <w:szCs w:val="24"/>
           <w:lang w:val="en-US"/>
         </w:rPr>
-        <w:t>Augmented reality (AR) is an enhanced version of the real world, achieved through the use of computer-generated digital information. These include visual, sound, and other sensory elements. AR uses computer hardware and software, such as apps, consoles, screens, or projections, to combine digital information with the real-world environment.</w:t>
+        <w:t xml:space="preserve">Augmented reality (AR) can be considered as an enhanced version of the real world, achieved through the utilization of digital information and projecting to show in semblance with the real-world environment. At the core of </w:t>
+      </w:r>
+      <w:proofErr w:type="gramStart"/>
+      <w:r>
+        <w:rPr>
+          <w:rFonts w:ascii="Times New Roman" w:hAnsi="Times New Roman" w:cs="Times New Roman"/>
+          <w:sz w:val="24"/>
+          <w:szCs w:val="24"/>
+          <w:lang w:val="en-US"/>
+        </w:rPr>
+        <w:t>it</w:t>
+      </w:r>
+      <w:proofErr w:type="gramEnd"/>
+      <w:r>
+        <w:rPr>
+          <w:rFonts w:ascii="Times New Roman" w:hAnsi="Times New Roman" w:cs="Times New Roman"/>
+          <w:sz w:val="24"/>
+          <w:szCs w:val="24"/>
+          <w:lang w:val="en-US"/>
+        </w:rPr>
+        <w:t xml:space="preserve"> AR is used to add features to real world using computer generated digital information, whether the features are for utilization or display they all add </w:t>
+      </w:r>
+      <w:r>
+        <w:rPr>
+          <w:rFonts w:ascii="Times New Roman" w:hAnsi="Times New Roman" w:cs="Times New Roman"/>
+          <w:sz w:val="24"/>
+          <w:szCs w:val="24"/>
+          <w:lang w:val="en-US"/>
+        </w:rPr>
+        <w:t>new information</w:t>
+      </w:r>
+      <w:r>
+        <w:rPr>
+          <w:rFonts w:ascii="Times New Roman" w:hAnsi="Times New Roman" w:cs="Times New Roman"/>
+          <w:sz w:val="24"/>
+          <w:szCs w:val="24"/>
+          <w:lang w:val="en-US"/>
+        </w:rPr>
+        <w:t xml:space="preserve"> to our interpretation of the real-world environment that elevates our experience towards the said environment. AR can be utilized through multiple senses including visual, auditory, </w:t>
+      </w:r>
+      <w:r>
+        <w:rPr>
+          <w:rFonts w:ascii="Times New Roman" w:hAnsi="Times New Roman" w:cs="Times New Roman"/>
+          <w:sz w:val="24"/>
+          <w:szCs w:val="24"/>
+          <w:lang w:val="en-US"/>
+        </w:rPr>
+        <w:t xml:space="preserve">touch etc. AR technology uses computer hardware and </w:t>
+      </w:r>
+      <w:r>
+        <w:rPr>
+          <w:rFonts w:ascii="Times New Roman" w:hAnsi="Times New Roman" w:cs="Times New Roman"/>
+          <w:sz w:val="24"/>
+          <w:szCs w:val="24"/>
+          <w:lang w:val="en-US"/>
+        </w:rPr>
+        <w:lastRenderedPageBreak/>
+        <w:t xml:space="preserve">software for example apps, consoles, projections etc., to combine digital information with the </w:t>
+      </w:r>
+      <w:r>
+        <w:rPr>
+          <w:rFonts w:ascii="Times New Roman" w:hAnsi="Times New Roman" w:cs="Times New Roman"/>
+          <w:sz w:val="24"/>
+          <w:szCs w:val="24"/>
+          <w:lang w:val="en-US"/>
+        </w:rPr>
+        <w:t>real-world</w:t>
+      </w:r>
+      <w:r>
+        <w:rPr>
+          <w:rFonts w:ascii="Times New Roman" w:hAnsi="Times New Roman" w:cs="Times New Roman"/>
+          <w:sz w:val="24"/>
+          <w:szCs w:val="24"/>
+          <w:lang w:val="en-US"/>
+        </w:rPr>
+        <w:t xml:space="preserve"> environment. </w:t>
       </w:r>
     </w:p>
     <w:p>
@@ -304,7 +397,7 @@
           <w:szCs w:val="24"/>
           <w:lang w:val="en-US"/>
         </w:rPr>
-        <w:t>AR is a growing trend among companies developing metaverse solutions, particularly in mobile computing and business applications.</w:t>
+        <w:t>It is growing trend among companies developing metaverse implementations such as mobile computing and business applications, to use AR as in their implementation.</w:t>
       </w:r>
     </w:p>
     <w:p>
@@ -324,17 +417,7 @@
           <w:szCs w:val="24"/>
           <w:lang w:val="en-US"/>
         </w:rPr>
-        <w:t xml:space="preserve">Augmented reality either makes visual changes to a natural environment or enhances that environment by adding new information. It can be used for various purposes, including </w:t>
-      </w:r>
-      <w:r>
-        <w:rPr>
-          <w:rFonts w:ascii="Times New Roman" w:hAnsi="Times New Roman" w:cs="Times New Roman"/>
-          <w:sz w:val="24"/>
-          <w:szCs w:val="24"/>
-          <w:lang w:val="en-US"/>
-        </w:rPr>
-        <w:lastRenderedPageBreak/>
-        <w:t>gaming, product visualization, marketing campaigns, architecture and home design, education, and industrial manufacturing.</w:t>
+        <w:t>Various fields which have applications for AR include gaming, product visualization, marketing campaigns, architecture and home design, education etc.</w:t>
       </w:r>
     </w:p>
     <w:p>
@@ -471,7 +554,35 @@
           <w:szCs w:val="24"/>
           <w:lang w:val="en-US"/>
         </w:rPr>
-        <w:t>An important area of application for VR systems has always been training for real-life activities. The appeal of simulations is that they can provide training equal or nearly equal to practice with real systems, but at reduced cost and with greater safety. This is particularly the case for military training, and the first significant application of commercial simulators was pilot training during World War II. Flight simulators rely on visual and motion feedback to augment the sensation of flying while seated in a closed mechanical system on the ground.</w:t>
+        <w:t>Education has always been an important area of application for VR systems so that students could efficiently train for real life activities. The appeal of simulations was exactly that they can provide training that could stand equally with practice with real systems, adding the reduced cost and greater safety along with that made it tree worth growing for companies. This was particularly found in the case of military training, where the first significant commercial application of simulations was seen</w:t>
+      </w:r>
+      <w:r>
+        <w:rPr>
+          <w:rFonts w:ascii="Times New Roman" w:hAnsi="Times New Roman" w:cs="Times New Roman"/>
+          <w:sz w:val="24"/>
+          <w:szCs w:val="24"/>
+          <w:lang w:val="en-US"/>
+        </w:rPr>
+        <w:t>, it was pilot training simulators used in the 2</w:t>
+      </w:r>
+      <w:r>
+        <w:rPr>
+          <w:rFonts w:ascii="Times New Roman" w:hAnsi="Times New Roman" w:cs="Times New Roman"/>
+          <w:sz w:val="24"/>
+          <w:szCs w:val="24"/>
+          <w:vertAlign w:val="superscript"/>
+          <w:lang w:val="en-US"/>
+        </w:rPr>
+        <w:t>nd</w:t>
+      </w:r>
+      <w:r>
+        <w:rPr>
+          <w:rFonts w:ascii="Times New Roman" w:hAnsi="Times New Roman" w:cs="Times New Roman"/>
+          <w:sz w:val="24"/>
+          <w:szCs w:val="24"/>
+          <w:lang w:val="en-US"/>
+        </w:rPr>
+        <w:t xml:space="preserve"> World War. Such simulators relied on visual-motion feedback to augment the sensation of flying while the user is seated in a closed mechanical system placed on the ground.</w:t>
       </w:r>
     </w:p>
     <w:p>
@@ -484,51 +595,6 @@
           <w:lang w:val="en-US"/>
         </w:rPr>
       </w:pPr>
-      <w:r>
-        <w:rPr>
-          <w:rFonts w:ascii="Times New Roman" w:hAnsi="Times New Roman" w:cs="Times New Roman"/>
-          <w:sz w:val="24"/>
-          <w:szCs w:val="24"/>
-          <w:lang w:val="en-US"/>
-        </w:rPr>
-        <w:t xml:space="preserve">As highlighted above, AR/VR technology enhances the learning process of people in various domains and fields through simulations which may put people in various positions by simulating various situations or examples of situations, thereby enhancing experiential learning. This point can be further enunciated with examples </w:t>
-      </w:r>
-      <w:r>
-        <w:rPr>
-          <w:rFonts w:ascii="Times New Roman" w:hAnsi="Times New Roman" w:cs="Times New Roman"/>
-          <w:sz w:val="24"/>
-          <w:szCs w:val="24"/>
-          <w:lang w:val="en-US"/>
-        </w:rPr>
-        <w:t xml:space="preserve">of other fields as well, simulated surgical training and skill improvement is known to be one of the most revolutionary uses of AR/VR technology in the healthcare industry, </w:t>
-      </w:r>
-      <w:r>
-        <w:rPr>
-          <w:rFonts w:ascii="Times New Roman" w:hAnsi="Times New Roman" w:cs="Times New Roman"/>
-          <w:sz w:val="24"/>
-          <w:szCs w:val="24"/>
-          <w:lang w:val="en-US"/>
-        </w:rPr>
-        <w:t xml:space="preserve">in countries like Nutherlands, and United kingdom the </w:t>
-      </w:r>
-      <w:r>
-        <w:rPr>
-          <w:rFonts w:ascii="Times New Roman" w:hAnsi="Times New Roman" w:cs="Times New Roman"/>
-          <w:sz w:val="24"/>
-          <w:szCs w:val="24"/>
-          <w:lang w:val="en-US"/>
-        </w:rPr>
-        <w:t xml:space="preserve">police departments </w:t>
-      </w:r>
-      <w:r>
-        <w:rPr>
-          <w:rFonts w:ascii="Times New Roman" w:hAnsi="Times New Roman" w:cs="Times New Roman"/>
-          <w:sz w:val="24"/>
-          <w:szCs w:val="24"/>
-          <w:lang w:val="en-US"/>
-        </w:rPr>
-        <w:t>is being trained using AR/VR technology to train them for various emergency scenarios, companies like Walmart have also implemented VR training programs to train employees in various departments etc.</w:t>
-      </w:r>
     </w:p>
     <w:p>
       <w:pPr>
@@ -547,6 +613,130 @@
           <w:szCs w:val="24"/>
           <w:lang w:val="en-US"/>
         </w:rPr>
+        <w:t xml:space="preserve">An important area of application for VR systems has always been training for real-life activities. The appeal of simulations is that they can provide training equal or nearly equal to practice with real systems, but at reduced cost and with greater safety. This is particularly the case for military training, and the first significant application of commercial simulators was </w:t>
+      </w:r>
+      <w:r>
+        <w:rPr>
+          <w:rFonts w:ascii="Times New Roman" w:hAnsi="Times New Roman" w:cs="Times New Roman"/>
+          <w:sz w:val="24"/>
+          <w:szCs w:val="24"/>
+          <w:lang w:val="en-US"/>
+        </w:rPr>
+        <w:lastRenderedPageBreak/>
+        <w:t>pilot training during World War II. Flight simulators rely on visual and motion feedback to augment the sensation of flying while seated in a closed mechanical system on the ground.</w:t>
+      </w:r>
+    </w:p>
+    <w:p>
+      <w:pPr>
+        <w:spacing w:line="360" w:lineRule="auto"/>
+        <w:rPr>
+          <w:rFonts w:ascii="Times New Roman" w:hAnsi="Times New Roman" w:cs="Times New Roman"/>
+          <w:sz w:val="24"/>
+          <w:szCs w:val="24"/>
+          <w:lang w:val="en-US"/>
+        </w:rPr>
+      </w:pPr>
+      <w:r>
+        <w:rPr>
+          <w:rFonts w:ascii="Times New Roman" w:hAnsi="Times New Roman" w:cs="Times New Roman"/>
+          <w:sz w:val="24"/>
+          <w:szCs w:val="24"/>
+          <w:lang w:val="en-US"/>
+        </w:rPr>
+        <w:t xml:space="preserve">As highlighted above, AR/VR technology enhances the learning process of people in various domains and fields through simulations which may put people in various positions by simulating various situations or examples of situations, thereby enhancing experiential learning. This point can be further enunciated with examples </w:t>
+      </w:r>
+      <w:r>
+        <w:rPr>
+          <w:rFonts w:ascii="Times New Roman" w:hAnsi="Times New Roman" w:cs="Times New Roman"/>
+          <w:sz w:val="24"/>
+          <w:szCs w:val="24"/>
+          <w:lang w:val="en-US"/>
+        </w:rPr>
+        <w:t xml:space="preserve">of other fields as well, simulated surgical training and skill improvement is known to be one of the most revolutionary uses of AR/VR technology in the healthcare industry, </w:t>
+      </w:r>
+      <w:r>
+        <w:rPr>
+          <w:rFonts w:ascii="Times New Roman" w:hAnsi="Times New Roman" w:cs="Times New Roman"/>
+          <w:sz w:val="24"/>
+          <w:szCs w:val="24"/>
+          <w:lang w:val="en-US"/>
+        </w:rPr>
+        <w:t xml:space="preserve">in countries like </w:t>
+      </w:r>
+      <w:r>
+        <w:rPr>
+          <w:rFonts w:ascii="Times New Roman" w:hAnsi="Times New Roman" w:cs="Times New Roman"/>
+          <w:sz w:val="24"/>
+          <w:szCs w:val="24"/>
+          <w:lang w:val="en-US"/>
+        </w:rPr>
+        <w:t>Netherlands</w:t>
+      </w:r>
+      <w:r>
+        <w:rPr>
+          <w:rFonts w:ascii="Times New Roman" w:hAnsi="Times New Roman" w:cs="Times New Roman"/>
+          <w:sz w:val="24"/>
+          <w:szCs w:val="24"/>
+          <w:lang w:val="en-US"/>
+        </w:rPr>
+        <w:t xml:space="preserve">, and </w:t>
+      </w:r>
+      <w:proofErr w:type="gramStart"/>
+      <w:r>
+        <w:rPr>
+          <w:rFonts w:ascii="Times New Roman" w:hAnsi="Times New Roman" w:cs="Times New Roman"/>
+          <w:sz w:val="24"/>
+          <w:szCs w:val="24"/>
+          <w:lang w:val="en-US"/>
+        </w:rPr>
+        <w:t>United kingdom</w:t>
+      </w:r>
+      <w:proofErr w:type="gramEnd"/>
+      <w:r>
+        <w:rPr>
+          <w:rFonts w:ascii="Times New Roman" w:hAnsi="Times New Roman" w:cs="Times New Roman"/>
+          <w:sz w:val="24"/>
+          <w:szCs w:val="24"/>
+          <w:lang w:val="en-US"/>
+        </w:rPr>
+        <w:t xml:space="preserve"> the </w:t>
+      </w:r>
+      <w:r>
+        <w:rPr>
+          <w:rFonts w:ascii="Times New Roman" w:hAnsi="Times New Roman" w:cs="Times New Roman"/>
+          <w:sz w:val="24"/>
+          <w:szCs w:val="24"/>
+          <w:lang w:val="en-US"/>
+        </w:rPr>
+        <w:t xml:space="preserve">police departments </w:t>
+      </w:r>
+      <w:r>
+        <w:rPr>
+          <w:rFonts w:ascii="Times New Roman" w:hAnsi="Times New Roman" w:cs="Times New Roman"/>
+          <w:sz w:val="24"/>
+          <w:szCs w:val="24"/>
+          <w:lang w:val="en-US"/>
+        </w:rPr>
+        <w:t>is being trained using AR/VR technology to train them for various emergency scenarios, companies like Walmart have also implemented VR training programs to train employees in various departments etc.</w:t>
+      </w:r>
+    </w:p>
+    <w:p>
+      <w:pPr>
+        <w:spacing w:line="360" w:lineRule="auto"/>
+        <w:rPr>
+          <w:rFonts w:ascii="Times New Roman" w:hAnsi="Times New Roman" w:cs="Times New Roman"/>
+          <w:sz w:val="24"/>
+          <w:szCs w:val="24"/>
+          <w:lang w:val="en-US"/>
+        </w:rPr>
+      </w:pPr>
+      <w:r>
+        <w:rPr>
+          <w:rFonts w:ascii="Times New Roman" w:hAnsi="Times New Roman" w:cs="Times New Roman"/>
+          <w:sz w:val="24"/>
+          <w:szCs w:val="24"/>
+          <w:lang w:val="en-US"/>
+        </w:rPr>
         <w:t>This Research paper will further explore and discuss such innovations,</w:t>
       </w:r>
       <w:r>
@@ -556,17 +746,7 @@
           <w:szCs w:val="24"/>
           <w:lang w:val="en-US"/>
         </w:rPr>
-        <w:t xml:space="preserve"> their degree of benefit and effectiveness, as well as further and upcoming implementations. This study will mainly </w:t>
-      </w:r>
-      <w:r>
-        <w:rPr>
-          <w:rFonts w:ascii="Times New Roman" w:hAnsi="Times New Roman" w:cs="Times New Roman"/>
-          <w:sz w:val="24"/>
-          <w:szCs w:val="24"/>
-          <w:lang w:val="en-US"/>
-        </w:rPr>
-        <w:lastRenderedPageBreak/>
-        <w:t>employ existing literature, case studies and empirical research to elucidate the role of AR/VR technology in shaping the future of skill acquisition and lifelong learning.</w:t>
+        <w:t xml:space="preserve"> their degree of benefit and effectiveness, as well as further and upcoming implementations. This study will mainly employ existing literature, case studies and empirical research to elucidate the role of AR/VR technology in shaping the future of skill acquisition and lifelong learning.</w:t>
       </w:r>
     </w:p>
     <w:p>
@@ -915,8 +1095,19 @@
                 <w:szCs w:val="24"/>
                 <w:lang w:val="en-US"/>
               </w:rPr>
-              <w:t>Patrice Labedan</w:t>
-            </w:r>
+              <w:t xml:space="preserve">Patrice </w:t>
+            </w:r>
+            <w:proofErr w:type="spellStart"/>
+            <w:r>
+              <w:rPr>
+                <w:rFonts w:ascii="Times New Roman" w:hAnsi="Times New Roman" w:cs="Times New Roman"/>
+                <w:sz w:val="24"/>
+                <w:szCs w:val="24"/>
+                <w:lang w:val="en-US"/>
+              </w:rPr>
+              <w:t>Labedan</w:t>
+            </w:r>
+            <w:proofErr w:type="spellEnd"/>
           </w:p>
         </w:tc>
         <w:tc>
@@ -1263,7 +1454,27 @@
                 <w:szCs w:val="24"/>
                 <w:lang w:val="en-US"/>
               </w:rPr>
-              <w:t>VR's adaptability and  potential for personalized learning experiences</w:t>
+              <w:t xml:space="preserve">VR's adaptability </w:t>
+            </w:r>
+            <w:proofErr w:type="gramStart"/>
+            <w:r>
+              <w:rPr>
+                <w:rFonts w:ascii="Times New Roman" w:hAnsi="Times New Roman" w:cs="Times New Roman"/>
+                <w:sz w:val="24"/>
+                <w:szCs w:val="24"/>
+                <w:lang w:val="en-US"/>
+              </w:rPr>
+              <w:t>and  potential</w:t>
+            </w:r>
+            <w:proofErr w:type="gramEnd"/>
+            <w:r>
+              <w:rPr>
+                <w:rFonts w:ascii="Times New Roman" w:hAnsi="Times New Roman" w:cs="Times New Roman"/>
+                <w:sz w:val="24"/>
+                <w:szCs w:val="24"/>
+                <w:lang w:val="en-US"/>
+              </w:rPr>
+              <w:t xml:space="preserve"> for personalized learning experiences</w:t>
             </w:r>
             <w:r>
               <w:rPr>
@@ -1818,27 +2029,6 @@
           <w:lang w:val="en-US"/>
         </w:rPr>
         <w:br w:type="page"/>
-      </w:r>
-    </w:p>
-    <w:p>
-      <w:pPr>
-        <w:spacing w:line="360" w:lineRule="auto"/>
-        <w:rPr>
-          <w:rFonts w:ascii="Times New Roman" w:hAnsi="Times New Roman" w:cs="Times New Roman"/>
-          <w:sz w:val="24"/>
-          <w:szCs w:val="24"/>
-          <w:lang w:val="en-US"/>
-        </w:rPr>
-      </w:pPr>
-      <w:r>
-        <w:rPr>
-          <w:rFonts w:ascii="Times New Roman" w:hAnsi="Times New Roman" w:cs="Times New Roman"/>
-          <w:sz w:val="24"/>
-          <w:szCs w:val="24"/>
-          <w:lang w:val="en-US"/>
-        </w:rPr>
-        <w:lastRenderedPageBreak/>
-        <w:t>Related Work</w:t>
       </w:r>
     </w:p>
     <w:p>

</xml_diff>